<commit_message>
Minor edits to Compiled Paper.docx
</commit_message>
<xml_diff>
--- a/documentation/Compiled Paper.docx
+++ b/documentation/Compiled Paper.docx
@@ -4214,7 +4214,13 @@
     </w:p>
     <w:p>
       <w:r>
-        <w:t>LAPS stands for LAnguage Processor &amp; Synthesizer. It can be referred to as the LAPS system, the LAPS library, or, simply LAPS. The purpose of this software is to be an accessible, student-friendly alternative to a standard compiler compiler, such as PLCC or YACC. To avoid redundancy, this document assumes the reader knows what regular expression are, as well as, context-free grammars.</w:t>
+        <w:t>LAPS stands for LAnguage Processor &amp; Synthesizer. It can be referred to as the LAPS system, the LAPS library, or, simply LAPS. The purpose of this software is to be an accessible, student-friendly alternative to a standard compiler compiler, such as PLCC or YACC. To avoid redundancy, this document assumes the reader knows what regular expression</w:t>
+      </w:r>
+      <w:r>
+        <w:t>s</w:t>
+      </w:r>
+      <w:r>
+        <w:t xml:space="preserve"> are, as well as, context-free grammars.</w:t>
       </w:r>
     </w:p>
     <w:p>
@@ -4534,7 +4540,13 @@
     </w:p>
     <w:p>
       <w:r>
-        <w:t>LAPS is organized into packages which can be used independently of one and other. Below are the explanations for each file and sub-package in the edu.rit.gec8773.laps package.</w:t>
+        <w:t xml:space="preserve">LAPS is organized into packages which can be used independently of </w:t>
+      </w:r>
+      <w:r>
+        <w:t>any other</w:t>
+      </w:r>
+      <w:r>
+        <w:t>. Below are the explanations for each file and sub-package in the edu.rit.gec8773.laps package.</w:t>
       </w:r>
     </w:p>
     <w:p>
@@ -8849,7 +8861,31 @@
     </w:p>
     <w:p>
       <w:r>
-        <w:t>The tricky part here is what order do you want to check these rules. That’s we should ad</w:t>
+        <w:t>The tricky part here is</w:t>
+      </w:r>
+      <w:r>
+        <w:t xml:space="preserve"> to clearly define</w:t>
+      </w:r>
+      <w:r>
+        <w:t xml:space="preserve"> what</w:t>
+      </w:r>
+      <w:r>
+        <w:t xml:space="preserve"> the</w:t>
+      </w:r>
+      <w:r>
+        <w:t xml:space="preserve"> order these rules</w:t>
+      </w:r>
+      <w:r>
+        <w:t xml:space="preserve"> get considered</w:t>
+      </w:r>
+      <w:r>
+        <w:t xml:space="preserve">. That’s </w:t>
+      </w:r>
+      <w:r>
+        <w:t xml:space="preserve">where </w:t>
+      </w:r>
+      <w:r>
+        <w:t>we should ad</w:t>
       </w:r>
       <w:r>
         <w:t>d “</w:t>
@@ -8863,7 +8899,15 @@
         <w:t>@Priority</w:t>
       </w:r>
       <w:r>
-        <w:t>” annotations to indicate which rule gets considered first. The ordering is similar to Unix process niceness value, so the smaller the value, the further forward the rule is in the ordering (e.g. -2 then -1 then 5).</w:t>
+        <w:t>” annotations to indicate which rule gets considered first. Th</w:t>
+      </w:r>
+      <w:r>
+        <w:t>is</w:t>
+      </w:r>
+      <w:bookmarkStart w:id="3" w:name="_GoBack"/>
+      <w:bookmarkEnd w:id="3"/>
+      <w:r>
+        <w:t xml:space="preserve"> ordering is similar to Unix process niceness value, so the smaller the value, the further forward the rule is in the ordering (e.g. -2 then -1 then 5).</w:t>
       </w:r>
     </w:p>
     <w:p>
@@ -17328,8 +17372,6 @@
       <w:r>
         <w:t>intCalculator.</w:t>
       </w:r>
-      <w:bookmarkStart w:id="3" w:name="_GoBack"/>
-      <w:bookmarkEnd w:id="3"/>
     </w:p>
     <w:sectPr>
       <w:pgSz w:w="12240" w:h="15840"/>

</xml_diff>

<commit_message>
Fixed links in Compiled Paper.docx
</commit_message>
<xml_diff>
--- a/documentation/Compiled Paper.docx
+++ b/documentation/Compiled Paper.docx
@@ -4264,7 +4264,18 @@
         </w:r>
       </w:hyperlink>
       <w:r>
-        <w:t xml:space="preserve"> (as of 3/26/2020)</w:t>
+        <w:t xml:space="preserve"> (as of </w:t>
+      </w:r>
+      <w:r>
+        <w:t>8/</w:t>
+      </w:r>
+      <w:bookmarkStart w:id="0" w:name="_GoBack"/>
+      <w:bookmarkEnd w:id="0"/>
+      <w:r>
+        <w:t>3</w:t>
+      </w:r>
+      <w:r>
+        <w:t>/2020)</w:t>
       </w:r>
     </w:p>
     <w:p>
@@ -4401,8 +4412,16 @@
         </w:numPr>
       </w:pPr>
       <w:r>
-        <w:t>Download and extract LAPS.zip (TODO insert link)</w:t>
-      </w:r>
+        <w:t xml:space="preserve">Download and extract </w:t>
+      </w:r>
+      <w:hyperlink r:id="rId8" w:history="1">
+        <w:r>
+          <w:rPr>
+            <w:rStyle w:val="Hyperlink"/>
+          </w:rPr>
+          <w:t>LAPS.zip</w:t>
+        </w:r>
+      </w:hyperlink>
     </w:p>
     <w:p>
       <w:pPr>
@@ -4521,11 +4540,11 @@
       <w:r>
         <w:t xml:space="preserve">Most compiler compilers don’t provide debugging support for their user’s source </w:t>
       </w:r>
-      <w:bookmarkStart w:id="0" w:name="_Hlk46917428"/>
+      <w:bookmarkStart w:id="1" w:name="_Hlk46917428"/>
       <w:r>
         <w:t xml:space="preserve">code making </w:t>
       </w:r>
-      <w:bookmarkEnd w:id="0"/>
+      <w:bookmarkEnd w:id="1"/>
       <w:r>
         <w:t>errors much harder to find and fix. This is because these compilers use customized, or even new, languages that have a small following. So, it’s a requirement to use a common language as a front-end for language developers.</w:t>
       </w:r>
@@ -4759,7 +4778,7 @@
       <w:r>
         <w:t xml:space="preserve"> </w:t>
       </w:r>
-      <w:bookmarkStart w:id="1" w:name="_Hlk47110386"/>
+      <w:bookmarkStart w:id="2" w:name="_Hlk47110386"/>
       <w:r>
         <w:t xml:space="preserve">methods with no parameters and a </w:t>
       </w:r>
@@ -4774,7 +4793,7 @@
       <w:r>
         <w:t xml:space="preserve"> return type </w:t>
       </w:r>
-      <w:bookmarkEnd w:id="1"/>
+      <w:bookmarkEnd w:id="2"/>
       <w:r>
         <w:t xml:space="preserve">in </w:t>
       </w:r>
@@ -5405,7 +5424,7 @@
                 <wp:cNvGraphicFramePr/>
                 <a:graphic xmlns:a="http://schemas.openxmlformats.org/drawingml/2006/main">
                   <a:graphicData uri="http://schemas.microsoft.com/office/word/2010/wordprocessingInk">
-                    <w14:contentPart bwMode="auto" r:id="rId8">
+                    <w14:contentPart bwMode="auto" r:id="rId9">
                       <w14:nvContentPartPr>
                         <w14:cNvContentPartPr/>
                       </w14:nvContentPartPr>
@@ -5447,7 +5466,7 @@
                 <o:lock v:ext="edit" aspectratio="t"/>
               </v:shapetype>
               <v:shape id="Ink 170" o:spid="_x0000_s1026" type="#_x0000_t75" style="position:absolute;margin-left:319.45pt;margin-top:31.65pt;width:2.9pt;height:3.05pt;z-index:251802624;visibility:visible;mso-wrap-style:square;mso-width-percent:0;mso-height-percent:0;mso-wrap-distance-left:9pt;mso-wrap-distance-top:0;mso-wrap-distance-right:9pt;mso-wrap-distance-bottom:0;mso-position-horizontal:absolute;mso-position-horizontal-relative:text;mso-position-vertical:absolute;mso-position-vertical-relative:text;mso-width-percent:0;mso-height-percent:0;mso-width-relative:margin;mso-height-relative:margin" o:gfxdata="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">
-                <v:imagedata r:id="rId9" o:title=""/>
+                <v:imagedata r:id="rId10" o:title=""/>
               </v:shape>
             </w:pict>
           </mc:Fallback>
@@ -5990,7 +6009,7 @@
                 <wp:cNvGraphicFramePr/>
                 <a:graphic xmlns:a="http://schemas.openxmlformats.org/drawingml/2006/main">
                   <a:graphicData uri="http://schemas.microsoft.com/office/word/2010/wordprocessingInk">
-                    <w14:contentPart bwMode="auto" r:id="rId10">
+                    <w14:contentPart bwMode="auto" r:id="rId11">
                       <w14:nvContentPartPr>
                         <w14:cNvContentPartPr/>
                       </w14:nvContentPartPr>
@@ -6013,7 +6032,7 @@
           <mc:Fallback>
             <w:pict>
               <v:shape w14:anchorId="2124B22E" id="Ink 324" o:spid="_x0000_s1026" type="#_x0000_t75" style="position:absolute;margin-left:521.4pt;margin-top:14.05pt;width:3.15pt;height:3.95pt;z-index:251920384;visibility:visible;mso-wrap-style:square;mso-width-percent:0;mso-height-percent:0;mso-wrap-distance-left:9pt;mso-wrap-distance-top:0;mso-wrap-distance-right:9pt;mso-wrap-distance-bottom:0;mso-position-horizontal:absolute;mso-position-horizontal-relative:text;mso-position-vertical:absolute;mso-position-vertical-relative:text;mso-width-percent:0;mso-height-percent:0;mso-width-relative:margin;mso-height-relative:margin" o:gfxdata="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">
-                <v:imagedata r:id="rId11" o:title=""/>
+                <v:imagedata r:id="rId12" o:title=""/>
               </v:shape>
             </w:pict>
           </mc:Fallback>
@@ -6293,7 +6312,7 @@
                     <pic:cNvPicPr/>
                   </pic:nvPicPr>
                   <pic:blipFill>
-                    <a:blip r:embed="rId12">
+                    <a:blip r:embed="rId13">
                       <a:extLst>
                         <a:ext uri="{28A0092B-C50C-407E-A947-70E740481C1C}">
                           <a14:useLocalDpi xmlns:a14="http://schemas.microsoft.com/office/drawing/2010/main" val="0"/>
@@ -6547,7 +6566,7 @@
                     <pic:cNvPicPr/>
                   </pic:nvPicPr>
                   <pic:blipFill rotWithShape="1">
-                    <a:blip r:embed="rId13">
+                    <a:blip r:embed="rId14">
                       <a:extLst>
                         <a:ext uri="{28A0092B-C50C-407E-A947-70E740481C1C}">
                           <a14:useLocalDpi xmlns:a14="http://schemas.microsoft.com/office/drawing/2010/main" val="0"/>
@@ -6809,7 +6828,7 @@
                     <pic:cNvPicPr/>
                   </pic:nvPicPr>
                   <pic:blipFill>
-                    <a:blip r:embed="rId14">
+                    <a:blip r:embed="rId15">
                       <a:extLst>
                         <a:ext uri="{28A0092B-C50C-407E-A947-70E740481C1C}">
                           <a14:useLocalDpi xmlns:a14="http://schemas.microsoft.com/office/drawing/2010/main" val="0"/>
@@ -7124,7 +7143,7 @@
                     <pic:cNvPicPr/>
                   </pic:nvPicPr>
                   <pic:blipFill>
-                    <a:blip r:embed="rId15">
+                    <a:blip r:embed="rId16">
                       <a:extLst>
                         <a:ext uri="{28A0092B-C50C-407E-A947-70E740481C1C}">
                           <a14:useLocalDpi xmlns:a14="http://schemas.microsoft.com/office/drawing/2010/main" val="0"/>
@@ -8653,7 +8672,7 @@
               </w:rPr>
               <w:tab/>
             </w:r>
-            <w:bookmarkStart w:id="2" w:name="_Hlk46586266"/>
+            <w:bookmarkStart w:id="3" w:name="_Hlk46586266"/>
             <w:r>
               <w:rPr>
                 <w:rFonts w:ascii="Consolas" w:hAnsi="Consolas" w:cs="Helvetica"/>
@@ -8663,7 +8682,7 @@
               <w:t>@RunAfterEachInit</w:t>
             </w:r>
           </w:p>
-          <w:bookmarkEnd w:id="2"/>
+          <w:bookmarkEnd w:id="3"/>
           <w:p>
             <w:pPr>
               <w:pStyle w:val="ListParagraph"/>
@@ -8904,8 +8923,6 @@
       <w:r>
         <w:t>is</w:t>
       </w:r>
-      <w:bookmarkStart w:id="3" w:name="_GoBack"/>
-      <w:bookmarkEnd w:id="3"/>
       <w:r>
         <w:t xml:space="preserve"> ordering is similar to Unix process niceness value, so the smaller the value, the further forward the rule is in the ordering (e.g. -2 then -1 then 5).</w:t>
       </w:r>
@@ -19495,6 +19512,18 @@
       <w:szCs w:val="24"/>
     </w:rPr>
   </w:style>
+  <w:style w:type="character" w:styleId="FollowedHyperlink">
+    <w:name w:val="FollowedHyperlink"/>
+    <w:basedOn w:val="DefaultParagraphFont"/>
+    <w:uiPriority w:val="99"/>
+    <w:semiHidden/>
+    <w:unhideWhenUsed/>
+    <w:rsid w:val="007F22EA"/>
+    <w:rPr>
+      <w:color w:val="954F72" w:themeColor="followedHyperlink"/>
+      <w:u w:val="single"/>
+    </w:rPr>
+  </w:style>
 </w:styles>
 </file>
 

</xml_diff>